<commit_message>
included BH corrected column in table and updated figures
</commit_message>
<xml_diff>
--- a/tables/pregnancy-stress.docx
+++ b/tables/pregnancy-stress.docx
@@ -7,7 +7,7 @@
         <w:pStyle w:val="Titre2"/>
       </w:pPr>
       <w:r>
-        <w:t xml:space="preserve">Table 4: Maternal Micronutrients and Child Growth Status</w:t>
+        <w:t xml:space="preserve">Table 5: Maternal Micronutrients and Child Growth Status</w:t>
       </w:r>
     </w:p>
     <w:tbl xmlns:a="http://schemas.openxmlformats.org/drawingml/2006/main" xmlns:pic="http://schemas.openxmlformats.org/drawingml/2006/picture">
@@ -13142,7 +13142,7 @@
         <w:pStyle w:val="Titre2"/>
       </w:pPr>
       <w:r>
-        <w:t xml:space="preserve">Table 2: Maternal Plasma Cortisol and Child Growth Status</w:t>
+        <w:t xml:space="preserve">Table 3: Maternal Plasma Cortisol and Child Growth Status</w:t>
       </w:r>
     </w:p>
     <w:tbl xmlns:a="http://schemas.openxmlformats.org/drawingml/2006/main" xmlns:pic="http://schemas.openxmlformats.org/drawingml/2006/picture">
@@ -17433,7 +17433,7 @@
         <w:pStyle w:val="Titre2"/>
       </w:pPr>
       <w:r>
-        <w:t xml:space="preserve">Table 5: Maternal Estriol and Child Growth Status</w:t>
+        <w:t xml:space="preserve">Table 2: Maternal Estriol and Child Growth Status</w:t>
       </w:r>
     </w:p>
     <w:tbl xmlns:a="http://schemas.openxmlformats.org/drawingml/2006/main" xmlns:pic="http://schemas.openxmlformats.org/drawingml/2006/picture">
@@ -21724,7 +21724,7 @@
         <w:pStyle w:val="Titre2"/>
       </w:pPr>
       <w:r>
-        <w:t xml:space="preserve">Table 3: Maternal Inflammation and Child Growth Status</w:t>
+        <w:t xml:space="preserve">Table 4: Maternal Inflammation and Child Growth Status</w:t>
       </w:r>
     </w:p>
     <w:tbl xmlns:a="http://schemas.openxmlformats.org/drawingml/2006/main" xmlns:pic="http://schemas.openxmlformats.org/drawingml/2006/picture">
@@ -33656,11 +33656,6 @@
     </w:sectPr>
   </w:body>
 </w:document>
-</file>
-
-<file path=word/comments.xml><?xml version="1.0" encoding="utf-8"?>
-<w:comments xmlns:wpc="http://schemas.microsoft.com/office/word/2010/wordprocessingCanvas" xmlns:mo="http://schemas.microsoft.com/office/mac/office/2008/main" xmlns:mc="http://schemas.openxmlformats.org/markup-compatibility/2006" xmlns:mv="urn:schemas-microsoft-com:mac:vml" xmlns:o="urn:schemas-microsoft-com:office:office" xmlns:r="http://schemas.openxmlformats.org/officeDocument/2006/relationships" xmlns:m="http://schemas.openxmlformats.org/officeDocument/2006/math" xmlns:v="urn:schemas-microsoft-com:vml" xmlns:wp14="http://schemas.microsoft.com/office/word/2010/wordprocessingDrawing" xmlns:wp="http://schemas.openxmlformats.org/drawingml/2006/wordprocessingDrawing" xmlns:w10="urn:schemas-microsoft-com:office:word" xmlns:w="http://schemas.openxmlformats.org/wordprocessingml/2006/main" xmlns:w14="http://schemas.microsoft.com/office/word/2010/wordml" xmlns:wpg="http://schemas.microsoft.com/office/word/2010/wordprocessingGroup" xmlns:wpi="http://schemas.microsoft.com/office/word/2010/wordprocessingInk" xmlns:wne="http://schemas.microsoft.com/office/word/2006/wordml" xmlns:wps="http://schemas.microsoft.com/office/word/2010/wordprocessingShape" mc:Ignorable="w14 wp14">
-</w:comments>
 </file>
 
 <file path=word/footnotes.xml><?xml version="1.0" encoding="utf-8"?>

</xml_diff>